<commit_message>
feat: implementa módulo de Processos com criação de casos judiciais (via crawler) e extrajudiciais, e atualiza o schema do banco de dados.
</commit_message>
<xml_diff>
--- a/Version/PRDs CONSOLIDADOS.docx
+++ b/Version/PRDs CONSOLIDADOS.docx
@@ -4502,6 +4502,117 @@
     <w:p>
       <w:r>
         <w:t>Sistema de CRM completo com arquitetura mestre-detalhe, suportando pessoas físicas (PF) e jurídicas (PJ), múltiplos endereços, meios de contato e vínculos entre contatos.</w:t>
+      </w:r>
+    </w:p>
+    <w:p>
+      <w:r>
+        <w:t>3.1.2 ABAS</w:t>
+      </w:r>
+    </w:p>
+    <w:p>
+      <w:r>
+        <w:t xml:space="preserve">1.CONTATO </w:t>
+      </w:r>
+    </w:p>
+    <w:p>
+      <w:r>
+        <w:t>2.ENDERÇOS</w:t>
+      </w:r>
+    </w:p>
+    <w:p>
+      <w:r>
+        <w:t>3.CONTATOS.</w:t>
+      </w:r>
+    </w:p>
+    <w:p>
+      <w:r>
+        <w:t>4.VINCULOS</w:t>
+      </w:r>
+    </w:p>
+    <w:p>
+      <w:r>
+        <w:t>5.ANEXOS</w:t>
+      </w:r>
+    </w:p>
+    <w:p>
+      <w:r>
+        <w:t>6.PATRIMONIO</w:t>
+      </w:r>
+    </w:p>
+    <w:p>
+      <w:r>
+        <w:t>7.CONTRATOS.</w:t>
+      </w:r>
+    </w:p>
+    <w:p>
+      <w:r>
+        <w:t>8.WHATSAPP</w:t>
+      </w:r>
+    </w:p>
+    <w:p>
+      <w:r>
+        <w:t>9. FINANCEIRO</w:t>
+      </w:r>
+    </w:p>
+    <w:p>
+      <w:r>
+        <w:t>10. PROCESSOS</w:t>
+      </w:r>
+    </w:p>
+    <w:p>
+      <w:r>
+        <w:t>11.AGENDA</w:t>
+      </w:r>
+    </w:p>
+    <w:p>
+      <w:r>
+        <w:t>12.PJ</w:t>
+      </w:r>
+    </w:p>
+    <w:p>
+      <w:r>
+        <w:t>13.PF</w:t>
+      </w:r>
+    </w:p>
+    <w:p/>
+    <w:p/>
+    <w:p>
+      <w:r>
+        <w:drawing>
+          <wp:inline distT="0" distB="0" distL="0" distR="0" wp14:anchorId="655BC600" wp14:editId="0CC7D3FB">
+            <wp:extent cx="11898385" cy="962159"/>
+            <wp:effectExtent l="0" t="0" r="8255" b="9525"/>
+            <wp:docPr id="861068617" name="Imagem 1"/>
+            <wp:cNvGraphicFramePr>
+              <a:graphicFrameLocks xmlns:a="http://schemas.openxmlformats.org/drawingml/2006/main" noChangeAspect="1"/>
+            </wp:cNvGraphicFramePr>
+            <a:graphic xmlns:a="http://schemas.openxmlformats.org/drawingml/2006/main">
+              <a:graphicData uri="http://schemas.openxmlformats.org/drawingml/2006/picture">
+                <pic:pic xmlns:pic="http://schemas.openxmlformats.org/drawingml/2006/picture">
+                  <pic:nvPicPr>
+                    <pic:cNvPr id="861068617" name=""/>
+                    <pic:cNvPicPr/>
+                  </pic:nvPicPr>
+                  <pic:blipFill>
+                    <a:blip r:embed="rId5"/>
+                    <a:stretch>
+                      <a:fillRect/>
+                    </a:stretch>
+                  </pic:blipFill>
+                  <pic:spPr>
+                    <a:xfrm>
+                      <a:off x="0" y="0"/>
+                      <a:ext cx="11898385" cy="962159"/>
+                    </a:xfrm>
+                    <a:prstGeom prst="rect">
+                      <a:avLst/>
+                    </a:prstGeom>
+                  </pic:spPr>
+                </pic:pic>
+              </a:graphicData>
+            </a:graphic>
+          </wp:inline>
+        </w:drawing>
       </w:r>
     </w:p>
     <w:p>

</xml_diff>

<commit_message>
feat: Define o esquema Prisma inicial para módulos SaaS, Contatos e Processos, e adiciona serviços e UI para gerenciamento de contatos.
</commit_message>
<xml_diff>
--- a/Version/PRDs CONSOLIDADOS.docx
+++ b/Version/PRDs CONSOLIDADOS.docx
@@ -4481,7 +4481,7 @@
         <w:pStyle w:val="Ttulo1"/>
       </w:pPr>
       <w:r>
-        <w:t>3. CONTATOS V2 (NOVO PRD)</w:t>
+        <w:t>3. CONTATOS</w:t>
       </w:r>
     </w:p>
     <w:p>
@@ -4501,7 +4501,52 @@
     </w:p>
     <w:p>
       <w:r>
-        <w:t>Sistema de CRM completo com arquitetura mestre-detalhe, suportando pessoas físicas (PF) e jurídicas (PJ), múltiplos endereços, meios de contato e vínculos entre contatos.</w:t>
+        <w:t>OS Contatos, possuem 3 classificações, 1. Lead, 2. PF, 3.PJ,</w:t>
+      </w:r>
+    </w:p>
+    <w:p>
+      <w:pPr>
+        <w:pStyle w:val="PargrafodaLista"/>
+        <w:numPr>
+          <w:ilvl w:val="1"/>
+          <w:numId w:val="42"/>
+        </w:numPr>
+      </w:pPr>
+      <w:r>
+        <w:t>Lead</w:t>
+      </w:r>
+      <w:r>
+        <w:t>= Cadastro básico, Com o campo CPF/CNPJ em branco. Normalmente este cadastro estará com nome, Whatsapp, preenchidos, já que são obrigatórios, para este a ABA PF e a aba PJ estarão ocultas.</w:t>
+      </w:r>
+    </w:p>
+    <w:p>
+      <w:pPr>
+        <w:pStyle w:val="PargrafodaLista"/>
+        <w:numPr>
+          <w:ilvl w:val="1"/>
+          <w:numId w:val="42"/>
+        </w:numPr>
+      </w:pPr>
+      <w:r>
+        <w:t>PF</w:t>
+      </w:r>
+      <w:r>
+        <w:t xml:space="preserve">= Pessoa Fisica, </w:t>
+      </w:r>
+      <w:r>
+        <w:t>para este caso, não exibe a aba PJ e exibe todas as demais.</w:t>
+      </w:r>
+    </w:p>
+    <w:p>
+      <w:pPr>
+        <w:pStyle w:val="PargrafodaLista"/>
+        <w:numPr>
+          <w:ilvl w:val="1"/>
+          <w:numId w:val="42"/>
+        </w:numPr>
+      </w:pPr>
+      <w:r>
+        <w:t>PJ=Pessoa Juridica, neste caso, não exibe a aba PF e exibe todas as demais.</w:t>
       </w:r>
     </w:p>
     <w:p>
@@ -4510,66 +4555,240 @@
       </w:r>
     </w:p>
     <w:p>
+      <w:pPr>
+        <w:ind w:left="708"/>
+      </w:pPr>
       <w:r>
         <w:t xml:space="preserve">1.CONTATO </w:t>
       </w:r>
     </w:p>
     <w:p>
+      <w:pPr>
+        <w:ind w:left="708"/>
+      </w:pPr>
+      <w:r>
+        <w:tab/>
+        <w:t>A primeira aba, CONTATOS, tem os campos= Nome Fantasia</w:t>
+      </w:r>
+      <w:r>
+        <w:t>(grava na tabela de contatos)</w:t>
+      </w:r>
+      <w:r>
+        <w:t xml:space="preserve">, </w:t>
+      </w:r>
+      <w:r>
+        <w:t>(</w:t>
+      </w:r>
+      <w:r>
+        <w:t xml:space="preserve">Celular, Telefone, </w:t>
+      </w:r>
+      <w:r>
+        <w:t>*Grava na tabela de meios de contatos)</w:t>
+      </w:r>
+      <w:r>
+        <w:t xml:space="preserve"> e-mail, </w:t>
+      </w:r>
+      <w:r>
+        <w:t>CPF/CNPJ, e Observações</w:t>
+      </w:r>
+      <w:r>
+        <w:t>(grava na tabela de contatos)</w:t>
+      </w:r>
+      <w:r>
+        <w:t>.</w:t>
+      </w:r>
+      <w:r>
+        <w:t xml:space="preserve"> </w:t>
+      </w:r>
+      <w:r>
+        <w:t>Interenamente, estão os campos essenciais, como tentante, criado em etc...</w:t>
+      </w:r>
+    </w:p>
+    <w:p>
+      <w:pPr>
+        <w:ind w:left="708"/>
+      </w:pPr>
+      <w:r>
+        <w:drawing>
+          <wp:inline distT="0" distB="0" distL="0" distR="0" wp14:anchorId="08829E4A" wp14:editId="7C05B309">
+            <wp:extent cx="9269119" cy="3191320"/>
+            <wp:effectExtent l="0" t="0" r="8255" b="9525"/>
+            <wp:docPr id="544777180" name="Imagem 1" descr="Interface gráfica do usuário, Texto, Aplicativo, Email&#10;&#10;O conteúdo gerado por IA pode estar incorreto."/>
+            <wp:cNvGraphicFramePr>
+              <a:graphicFrameLocks xmlns:a="http://schemas.openxmlformats.org/drawingml/2006/main" noChangeAspect="1"/>
+            </wp:cNvGraphicFramePr>
+            <a:graphic xmlns:a="http://schemas.openxmlformats.org/drawingml/2006/main">
+              <a:graphicData uri="http://schemas.openxmlformats.org/drawingml/2006/picture">
+                <pic:pic xmlns:pic="http://schemas.openxmlformats.org/drawingml/2006/picture">
+                  <pic:nvPicPr>
+                    <pic:cNvPr id="544777180" name="Imagem 1" descr="Interface gráfica do usuário, Texto, Aplicativo, Email&#10;&#10;O conteúdo gerado por IA pode estar incorreto."/>
+                    <pic:cNvPicPr/>
+                  </pic:nvPicPr>
+                  <pic:blipFill>
+                    <a:blip r:embed="rId5"/>
+                    <a:stretch>
+                      <a:fillRect/>
+                    </a:stretch>
+                  </pic:blipFill>
+                  <pic:spPr>
+                    <a:xfrm>
+                      <a:off x="0" y="0"/>
+                      <a:ext cx="9269119" cy="3191320"/>
+                    </a:xfrm>
+                    <a:prstGeom prst="rect">
+                      <a:avLst/>
+                    </a:prstGeom>
+                  </pic:spPr>
+                </pic:pic>
+              </a:graphicData>
+            </a:graphic>
+          </wp:inline>
+        </w:drawing>
+      </w:r>
+    </w:p>
+    <w:p>
+      <w:pPr>
+        <w:ind w:left="708"/>
+      </w:pPr>
       <w:r>
         <w:t>2.ENDERÇOS</w:t>
       </w:r>
     </w:p>
     <w:p>
+      <w:pPr>
+        <w:ind w:left="708"/>
+      </w:pPr>
       <w:r>
         <w:t>3.CONTATOS.</w:t>
       </w:r>
     </w:p>
     <w:p>
+      <w:pPr>
+        <w:ind w:left="708"/>
+      </w:pPr>
       <w:r>
         <w:t>4.VINCULOS</w:t>
       </w:r>
     </w:p>
     <w:p>
+      <w:pPr>
+        <w:ind w:left="708"/>
+      </w:pPr>
       <w:r>
         <w:t>5.ANEXOS</w:t>
       </w:r>
     </w:p>
     <w:p>
+      <w:pPr>
+        <w:ind w:left="708"/>
+      </w:pPr>
       <w:r>
         <w:t>6.PATRIMONIO</w:t>
       </w:r>
     </w:p>
     <w:p>
+      <w:pPr>
+        <w:ind w:left="708"/>
+      </w:pPr>
       <w:r>
         <w:t>7.CONTRATOS.</w:t>
       </w:r>
     </w:p>
     <w:p>
+      <w:pPr>
+        <w:ind w:left="708"/>
+      </w:pPr>
       <w:r>
         <w:t>8.WHATSAPP</w:t>
       </w:r>
     </w:p>
     <w:p>
+      <w:pPr>
+        <w:ind w:left="708"/>
+      </w:pPr>
       <w:r>
         <w:t>9. FINANCEIRO</w:t>
       </w:r>
     </w:p>
     <w:p>
+      <w:pPr>
+        <w:ind w:left="708"/>
+      </w:pPr>
       <w:r>
         <w:t>10. PROCESSOS</w:t>
       </w:r>
     </w:p>
     <w:p>
+      <w:pPr>
+        <w:ind w:left="708"/>
+      </w:pPr>
       <w:r>
         <w:t>11.AGENDA</w:t>
       </w:r>
     </w:p>
     <w:p>
+      <w:pPr>
+        <w:ind w:left="708"/>
+      </w:pPr>
       <w:r>
         <w:t>12.PJ</w:t>
       </w:r>
     </w:p>
     <w:p>
+      <w:pPr>
+        <w:ind w:left="708"/>
+      </w:pPr>
+      <w:r>
+        <w:tab/>
+        <w:t>Esta aba, deve conter todas as informações que retornam da receita pela consulta do CNPJ, o objetivo é possuir todos os campo de forma ordenada, como é uma consulta da receita, o campo Nome fantasia, deve ser mostrando sendo o mesmo que esta na aba CONTATO.</w:t>
+      </w:r>
+    </w:p>
+    <w:p>
+      <w:pPr>
+        <w:ind w:left="708"/>
+      </w:pPr>
+      <w:r>
+        <w:drawing>
+          <wp:inline distT="0" distB="0" distL="0" distR="0" wp14:anchorId="77D1C382" wp14:editId="3517603F">
+            <wp:extent cx="8992855" cy="7573432"/>
+            <wp:effectExtent l="0" t="0" r="0" b="8890"/>
+            <wp:docPr id="1194835125" name="Imagem 1" descr="Tela de computador com texto preto sobre fundo branco&#10;&#10;O conteúdo gerado por IA pode estar incorreto."/>
+            <wp:cNvGraphicFramePr>
+              <a:graphicFrameLocks xmlns:a="http://schemas.openxmlformats.org/drawingml/2006/main" noChangeAspect="1"/>
+            </wp:cNvGraphicFramePr>
+            <a:graphic xmlns:a="http://schemas.openxmlformats.org/drawingml/2006/main">
+              <a:graphicData uri="http://schemas.openxmlformats.org/drawingml/2006/picture">
+                <pic:pic xmlns:pic="http://schemas.openxmlformats.org/drawingml/2006/picture">
+                  <pic:nvPicPr>
+                    <pic:cNvPr id="1194835125" name="Imagem 1" descr="Tela de computador com texto preto sobre fundo branco&#10;&#10;O conteúdo gerado por IA pode estar incorreto."/>
+                    <pic:cNvPicPr/>
+                  </pic:nvPicPr>
+                  <pic:blipFill>
+                    <a:blip r:embed="rId6"/>
+                    <a:stretch>
+                      <a:fillRect/>
+                    </a:stretch>
+                  </pic:blipFill>
+                  <pic:spPr>
+                    <a:xfrm>
+                      <a:off x="0" y="0"/>
+                      <a:ext cx="8992855" cy="7573432"/>
+                    </a:xfrm>
+                    <a:prstGeom prst="rect">
+                      <a:avLst/>
+                    </a:prstGeom>
+                  </pic:spPr>
+                </pic:pic>
+              </a:graphicData>
+            </a:graphic>
+          </wp:inline>
+        </w:drawing>
+      </w:r>
+    </w:p>
+    <w:p>
+      <w:pPr>
+        <w:ind w:left="708"/>
+      </w:pPr>
       <w:r>
         <w:t>13.PF</w:t>
       </w:r>
@@ -4578,6 +4797,9 @@
     <w:p/>
     <w:p>
       <w:r>
+        <w:rPr>
+          <w:noProof/>
+        </w:rPr>
         <w:drawing>
           <wp:inline distT="0" distB="0" distL="0" distR="0" wp14:anchorId="655BC600" wp14:editId="0CC7D3FB">
             <wp:extent cx="11898385" cy="962159"/>
@@ -4594,7 +4816,7 @@
                     <pic:cNvPicPr/>
                   </pic:nvPicPr>
                   <pic:blipFill>
-                    <a:blip r:embed="rId5"/>
+                    <a:blip r:embed="rId7"/>
                     <a:stretch>
                       <a:fillRect/>
                     </a:stretch>
@@ -23698,13 +23920,7 @@
         <w:ind w:firstLine="708"/>
       </w:pPr>
       <w:r>
-        <w:t xml:space="preserve">Exemplo F1, que traz o manual do sistema na primeira </w:t>
-      </w:r>
-      <w:r>
-        <w:t>de contato, e sobre o campo em que o usuário estava, no momento da solicitação</w:t>
-      </w:r>
-      <w:r>
-        <w:t>.</w:t>
+        <w:t>Exemplo F1, que traz o manual do sistema na primeira de contato, e sobre o campo em que o usuário estava, no momento da solicitação.</w:t>
       </w:r>
     </w:p>
     <w:p/>
@@ -26716,7 +26932,7 @@
   <w:abstractNum w:abstractNumId="21" w15:restartNumberingAfterBreak="0">
     <w:nsid w:val="2B481D12"/>
     <w:multiLevelType w:val="multilevel"/>
-    <w:tmpl w:val="D94481AE"/>
+    <w:tmpl w:val="3E164C9C"/>
     <w:lvl w:ilvl="0">
       <w:start w:val="1"/>
       <w:numFmt w:val="bullet"/>
@@ -26733,20 +26949,16 @@
         <w:sz w:val="20"/>
       </w:rPr>
     </w:lvl>
-    <w:lvl w:ilvl="1" w:tentative="1">
-      <w:start w:val="1"/>
-      <w:numFmt w:val="bullet"/>
-      <w:lvlText w:val="o"/>
-      <w:lvlJc w:val="left"/>
-      <w:pPr>
-        <w:tabs>
-          <w:tab w:val="num" w:pos="1440"/>
-        </w:tabs>
+    <w:lvl w:ilvl="1">
+      <w:start w:val="1"/>
+      <w:numFmt w:val="decimal"/>
+      <w:lvlText w:val="%2."/>
+      <w:lvlJc w:val="left"/>
+      <w:pPr>
         <w:ind w:left="1440" w:hanging="360"/>
       </w:pPr>
       <w:rPr>
-        <w:rFonts w:ascii="Courier New" w:hAnsi="Courier New" w:hint="default"/>
-        <w:sz w:val="20"/>
+        <w:rFonts w:hint="default"/>
       </w:rPr>
     </w:lvl>
     <w:lvl w:ilvl="2" w:tentative="1">

</xml_diff>